<commit_message>
Demo Setup Instructions Edited
</commit_message>
<xml_diff>
--- a/demo/DemoSetupInstructions.docx
+++ b/demo/DemoSetupInstructions.docx
@@ -149,13 +149,7 @@
         <w:spacing w:after="0"/>
       </w:pPr>
       <w:r>
-        <w:t>radiology (arteriography, mammography,</w:t>
-      </w:r>
-      <w:r>
-        <w:t xml:space="preserve"> </w:t>
-      </w:r>
-      <w:r>
-        <w:t>radiomics)</w:t>
+        <w:t>radiology (arteriography, mammography, radiomics)</w:t>
       </w:r>
     </w:p>
     <w:p>
@@ -252,19 +246,6 @@
     <w:p>
       <w:pPr>
         <w:pStyle w:val="ListParagraph"/>
-        <w:numPr>
-          <w:ilvl w:val="1"/>
-          <w:numId w:val="19"/>
-        </w:numPr>
-        <w:spacing w:after="0"/>
-      </w:pPr>
-      <w:r>
-        <w:t>Vegetation Management (Electricity Transmission, Distribution)</w:t>
-      </w:r>
-    </w:p>
-    <w:p>
-      <w:pPr>
-        <w:pStyle w:val="ListParagraph"/>
         <w:spacing w:after="0"/>
         <w:ind w:left="1440"/>
       </w:pPr>
@@ -496,6 +477,7 @@
           <w:b/>
           <w:noProof/>
         </w:rPr>
+        <w:lastRenderedPageBreak/>
         <w:t>1.</w:t>
       </w:r>
     </w:p>
@@ -879,7 +861,6 @@
         <w:rPr>
           <w:b/>
         </w:rPr>
-        <w:lastRenderedPageBreak/>
         <w:t>2.</w:t>
       </w:r>
     </w:p>
@@ -1147,22 +1128,10 @@
         <w:t xml:space="preserve">The </w:t>
       </w:r>
       <w:r>
-        <w:t>talk track video</w:t>
-      </w:r>
-      <w:r>
-        <w:t xml:space="preserve"> for the intro is included, below.  The </w:t>
-      </w:r>
-      <w:r>
-        <w:t>deck</w:t>
+        <w:t xml:space="preserve">preliminary talk track videos are here: </w:t>
       </w:r>
       <w:r>
         <w:t xml:space="preserve"> </w:t>
-      </w:r>
-      <w:r>
-        <w:t>is also included</w:t>
-      </w:r>
-      <w:r>
-        <w:t xml:space="preserve">: </w:t>
       </w:r>
     </w:p>
     <w:p>
@@ -1179,8 +1148,31 @@
         </w:numPr>
         <w:spacing w:after="0"/>
       </w:pPr>
-      <w:r>
-        <w:t>Talk Track</w:t>
+      <w:hyperlink r:id="rId10" w:history="1">
+        <w:r>
+          <w:rPr>
+            <w:rStyle w:val="Hyperlink"/>
+          </w:rPr>
+          <w:t>Dec</w:t>
+        </w:r>
+        <w:r>
+          <w:rPr>
+            <w:rStyle w:val="Hyperlink"/>
+          </w:rPr>
+          <w:t xml:space="preserve">k </w:t>
+        </w:r>
+        <w:r>
+          <w:rPr>
+            <w:rStyle w:val="Hyperlink"/>
+          </w:rPr>
+          <w:t>Talk Track</w:t>
+        </w:r>
+      </w:hyperlink>
+      <w:r>
+        <w:t xml:space="preserve"> </w:t>
+      </w:r>
+      <w:r>
+        <w:t xml:space="preserve"> </w:t>
       </w:r>
     </w:p>
     <w:p>
@@ -1191,18 +1183,42 @@
           <w:numId w:val="15"/>
         </w:numPr>
         <w:spacing w:after="0"/>
-      </w:pPr>
-      <w:r>
-        <w:t xml:space="preserve">Deck </w:t>
-      </w:r>
-    </w:p>
-    <w:p>
-      <w:pPr>
-        <w:spacing w:after="0"/>
         <w:rPr>
           <w:u w:val="single"/>
         </w:rPr>
       </w:pPr>
+      <w:hyperlink r:id="rId11" w:history="1">
+        <w:r>
+          <w:rPr>
+            <w:rStyle w:val="Hyperlink"/>
+          </w:rPr>
+          <w:t xml:space="preserve">Demo Talk Track </w:t>
+        </w:r>
+      </w:hyperlink>
+      <w:r>
+        <w:t xml:space="preserve"> </w:t>
+      </w:r>
+    </w:p>
+    <w:p>
+      <w:pPr>
+        <w:spacing w:after="0"/>
+      </w:pPr>
+    </w:p>
+    <w:p>
+      <w:pPr>
+        <w:spacing w:after="0"/>
+      </w:pPr>
+      <w:r>
+        <w:t>The talk tracks here were made for brevity, and to focus on the specifics of this use case, so some of the boilerplate CML messaging is missing (e.g. some of the collaborative features).  I plan to add that.  </w:t>
+      </w:r>
+    </w:p>
+    <w:p>
+      <w:pPr>
+        <w:spacing w:after="0"/>
+        <w:rPr>
+          <w:u w:val="single"/>
+        </w:rPr>
+      </w:pPr>
     </w:p>
     <w:p>
       <w:pPr>
@@ -1215,10 +1231,10 @@
         <w:t xml:space="preserve">e </w:t>
       </w:r>
       <w:r>
-        <w:t xml:space="preserve">demo </w:t>
-      </w:r>
-      <w:r>
-        <w:t>talk track video is included below</w:t>
+        <w:t>de</w:t>
+      </w:r>
+      <w:r>
+        <w:t xml:space="preserve">ck is here: </w:t>
       </w:r>
     </w:p>
     <w:p>
@@ -1235,9 +1251,29 @@
         </w:numPr>
         <w:spacing w:after="0"/>
       </w:pPr>
-      <w:r>
-        <w:t xml:space="preserve">Talk Track </w:t>
-      </w:r>
+      <w:hyperlink r:id="rId12" w:history="1">
+        <w:r>
+          <w:rPr>
+            <w:rStyle w:val="Hyperlink"/>
+          </w:rPr>
+          <w:t>De</w:t>
+        </w:r>
+        <w:r>
+          <w:rPr>
+            <w:rStyle w:val="Hyperlink"/>
+          </w:rPr>
+          <w:t>ck</w:t>
+        </w:r>
+      </w:hyperlink>
+    </w:p>
+    <w:p>
+      <w:pPr>
+        <w:pStyle w:val="ListParagraph"/>
+        <w:spacing w:after="0"/>
+        <w:rPr>
+          <w:u w:val="single"/>
+        </w:rPr>
+      </w:pPr>
     </w:p>
     <w:p>
       <w:pPr>
@@ -1363,7 +1399,7 @@
                     </pic:cNvPicPr>
                   </pic:nvPicPr>
                   <pic:blipFill>
-                    <a:blip r:embed="rId10">
+                    <a:blip r:embed="rId13">
                       <a:extLst>
                         <a:ext uri="{28A0092B-C50C-407E-A947-70E740481C1C}">
                           <a14:useLocalDpi xmlns:a14="http://schemas.microsoft.com/office/drawing/2010/main" val="0"/>
@@ -1420,6 +1456,7 @@
         <w:spacing w:after="0"/>
       </w:pPr>
       <w:r>
+        <w:lastRenderedPageBreak/>
         <w:t xml:space="preserve">Name the Project “Melanoma Classification”, and </w:t>
       </w:r>
       <w:r>
@@ -1442,7 +1479,7 @@
       <w:r>
         <w:t xml:space="preserve">epo:  </w:t>
       </w:r>
-      <w:hyperlink r:id="rId11" w:history="1">
+      <w:hyperlink r:id="rId14" w:history="1">
         <w:r>
           <w:rPr>
             <w:rStyle w:val="Hyperlink"/>
@@ -1468,7 +1505,6 @@
         <w:rPr>
           <w:noProof/>
         </w:rPr>
-        <w:lastRenderedPageBreak/>
         <w:drawing>
           <wp:inline distT="0" distB="0" distL="0" distR="0" wp14:anchorId="00FECCD5" wp14:editId="4A04BC0E">
             <wp:extent cx="4956544" cy="4067175"/>
@@ -1487,7 +1523,7 @@
                     </pic:cNvPicPr>
                   </pic:nvPicPr>
                   <pic:blipFill>
-                    <a:blip r:embed="rId12">
+                    <a:blip r:embed="rId15">
                       <a:extLst>
                         <a:ext uri="{28A0092B-C50C-407E-A947-70E740481C1C}">
                           <a14:useLocalDpi xmlns:a14="http://schemas.microsoft.com/office/drawing/2010/main" val="0"/>
@@ -1588,7 +1624,7 @@
                     </pic:cNvPicPr>
                   </pic:nvPicPr>
                   <pic:blipFill>
-                    <a:blip r:embed="rId13">
+                    <a:blip r:embed="rId16">
                       <a:extLst>
                         <a:ext uri="{28A0092B-C50C-407E-A947-70E740481C1C}">
                           <a14:useLocalDpi xmlns:a14="http://schemas.microsoft.com/office/drawing/2010/main" val="0"/>
@@ -1654,7 +1690,7 @@
                     </pic:cNvPicPr>
                   </pic:nvPicPr>
                   <pic:blipFill>
-                    <a:blip r:embed="rId14">
+                    <a:blip r:embed="rId17">
                       <a:extLst>
                         <a:ext uri="{28A0092B-C50C-407E-A947-70E740481C1C}">
                           <a14:useLocalDpi xmlns:a14="http://schemas.microsoft.com/office/drawing/2010/main" val="0"/>
@@ -1781,7 +1817,7 @@
                     </pic:cNvPicPr>
                   </pic:nvPicPr>
                   <pic:blipFill>
-                    <a:blip r:embed="rId15">
+                    <a:blip r:embed="rId18">
                       <a:extLst>
                         <a:ext uri="{28A0092B-C50C-407E-A947-70E740481C1C}">
                           <a14:useLocalDpi xmlns:a14="http://schemas.microsoft.com/office/drawing/2010/main" val="0"/>
@@ -1897,7 +1933,7 @@
                     </pic:cNvPicPr>
                   </pic:nvPicPr>
                   <pic:blipFill>
-                    <a:blip r:embed="rId16">
+                    <a:blip r:embed="rId19">
                       <a:extLst>
                         <a:ext uri="{28A0092B-C50C-407E-A947-70E740481C1C}">
                           <a14:useLocalDpi xmlns:a14="http://schemas.microsoft.com/office/drawing/2010/main" val="0"/>
@@ -2020,7 +2056,7 @@
                     </pic:cNvPicPr>
                   </pic:nvPicPr>
                   <pic:blipFill>
-                    <a:blip r:embed="rId17">
+                    <a:blip r:embed="rId20">
                       <a:extLst>
                         <a:ext uri="{28A0092B-C50C-407E-A947-70E740481C1C}">
                           <a14:useLocalDpi xmlns:a14="http://schemas.microsoft.com/office/drawing/2010/main" val="0"/>
@@ -2144,7 +2180,7 @@
                     </pic:cNvPicPr>
                   </pic:nvPicPr>
                   <pic:blipFill>
-                    <a:blip r:embed="rId18">
+                    <a:blip r:embed="rId21">
                       <a:extLst>
                         <a:ext uri="{28A0092B-C50C-407E-A947-70E740481C1C}">
                           <a14:useLocalDpi xmlns:a14="http://schemas.microsoft.com/office/drawing/2010/main" val="0"/>
@@ -2270,7 +2306,7 @@
                     </pic:cNvPicPr>
                   </pic:nvPicPr>
                   <pic:blipFill>
-                    <a:blip r:embed="rId19">
+                    <a:blip r:embed="rId22">
                       <a:extLst>
                         <a:ext uri="{28A0092B-C50C-407E-A947-70E740481C1C}">
                           <a14:useLocalDpi xmlns:a14="http://schemas.microsoft.com/office/drawing/2010/main" val="0"/>
@@ -2475,7 +2511,7 @@
                     </pic:cNvPicPr>
                   </pic:nvPicPr>
                   <pic:blipFill>
-                    <a:blip r:embed="rId20">
+                    <a:blip r:embed="rId23">
                       <a:extLst>
                         <a:ext uri="{28A0092B-C50C-407E-A947-70E740481C1C}">
                           <a14:useLocalDpi xmlns:a14="http://schemas.microsoft.com/office/drawing/2010/main" val="0"/>
@@ -2602,7 +2638,7 @@
                     </pic:cNvPicPr>
                   </pic:nvPicPr>
                   <pic:blipFill>
-                    <a:blip r:embed="rId21">
+                    <a:blip r:embed="rId24">
                       <a:extLst>
                         <a:ext uri="{28A0092B-C50C-407E-A947-70E740481C1C}">
                           <a14:useLocalDpi xmlns:a14="http://schemas.microsoft.com/office/drawing/2010/main" val="0"/>
@@ -2707,7 +2743,7 @@
                     </pic:cNvPicPr>
                   </pic:nvPicPr>
                   <pic:blipFill>
-                    <a:blip r:embed="rId22">
+                    <a:blip r:embed="rId25">
                       <a:extLst>
                         <a:ext uri="{28A0092B-C50C-407E-A947-70E740481C1C}">
                           <a14:useLocalDpi xmlns:a14="http://schemas.microsoft.com/office/drawing/2010/main" val="0"/>
@@ -2775,41 +2811,20 @@
       <w:pPr>
         <w:spacing w:after="0"/>
       </w:pPr>
-    </w:p>
-    <w:p>
-      <w:pPr>
-        <w:spacing w:after="0"/>
-      </w:pPr>
-      <w:r>
-        <w:t xml:space="preserve">Watch the demo video, before following these instructions, to see how this will look in the demo.  </w:t>
-      </w:r>
-    </w:p>
-    <w:p>
-      <w:pPr>
-        <w:spacing w:after="0"/>
-      </w:pPr>
-    </w:p>
-    <w:p>
-      <w:pPr>
-        <w:spacing w:after="0"/>
-      </w:pPr>
-      <w:r>
-        <w:t xml:space="preserve">Have </w:t>
-      </w:r>
-      <w:r>
-        <w:t>the following tabs</w:t>
-      </w:r>
-      <w:r>
-        <w:t xml:space="preserve"> open</w:t>
-      </w:r>
-      <w:r>
-        <w:t xml:space="preserve"> </w:t>
-      </w:r>
-      <w:r>
-        <w:t>(in order)</w:t>
-      </w:r>
-      <w:r>
-        <w:t>, in a Chrome window</w:t>
+      <w:r>
+        <w:t>Hav</w:t>
+      </w:r>
+      <w:r>
+        <w:t xml:space="preserve">ing the </w:t>
+      </w:r>
+      <w:r>
+        <w:t>following tabs</w:t>
+      </w:r>
+      <w:r>
+        <w:t xml:space="preserve"> open, in a Chrome window</w:t>
+      </w:r>
+      <w:r>
+        <w:t>, may be useful (these are the tabs open in the talk track video)</w:t>
       </w:r>
       <w:r>
         <w:t>:</w:t>
@@ -2838,7 +2853,7 @@
       <w:r>
         <w:t xml:space="preserve"> dataset homepage (</w:t>
       </w:r>
-      <w:hyperlink r:id="rId23" w:anchor="!/topWithHeader/wideContentTop/main" w:history="1">
+      <w:hyperlink r:id="rId26" w:anchor="!/topWithHeader/wideContentTop/main" w:history="1">
         <w:r>
           <w:rPr>
             <w:rStyle w:val="Hyperlink"/>
@@ -2872,7 +2887,7 @@
       <w:r>
         <w:t xml:space="preserve">The CDSW file view of the training data folder </w:t>
       </w:r>
-      <w:hyperlink r:id="rId24" w:history="1">
+      <w:hyperlink r:id="rId27" w:history="1">
         <w:r>
           <w:rPr>
             <w:rStyle w:val="Hyperlink"/>
@@ -2944,7 +2959,7 @@
                     <pic:cNvPicPr/>
                   </pic:nvPicPr>
                   <pic:blipFill>
-                    <a:blip r:embed="rId25">
+                    <a:blip r:embed="rId28">
                       <a:extLst>
                         <a:ext uri="{28A0092B-C50C-407E-A947-70E740481C1C}">
                           <a14:useLocalDpi xmlns:a14="http://schemas.microsoft.com/office/drawing/2010/main" val="0"/>
@@ -3061,7 +3076,7 @@
                     <pic:cNvPicPr/>
                   </pic:nvPicPr>
                   <pic:blipFill>
-                    <a:blip r:embed="rId26"/>
+                    <a:blip r:embed="rId29"/>
                     <a:stretch>
                       <a:fillRect/>
                     </a:stretch>
@@ -3216,7 +3231,7 @@
       <w:r>
         <w:t xml:space="preserve">The new Projects </w:t>
       </w:r>
-      <w:hyperlink r:id="rId27" w:history="1">
+      <w:hyperlink r:id="rId30" w:history="1">
         <w:r>
           <w:rPr>
             <w:rStyle w:val="Hyperlink"/>
@@ -3255,10 +3270,10 @@
         <w:spacing w:after="0"/>
       </w:pPr>
       <w:r>
-        <w:t xml:space="preserve">The experiments tab with </w:t>
-      </w:r>
-      <w:r>
-        <w:t xml:space="preserve">a the </w:t>
+        <w:t xml:space="preserve">The experiments </w:t>
+      </w:r>
+      <w:r>
+        <w:t>page</w:t>
       </w:r>
     </w:p>
     <w:p>
@@ -3276,7 +3291,7 @@
         </w:numPr>
         <w:spacing w:after="0"/>
       </w:pPr>
-      <w:hyperlink r:id="rId28" w:history="1">
+      <w:hyperlink r:id="rId31" w:history="1">
         <w:r>
           <w:rPr>
             <w:rStyle w:val="Hyperlink"/>
@@ -3313,13 +3328,13 @@
       <w:pPr>
         <w:spacing w:after="0"/>
       </w:pPr>
-    </w:p>
-    <w:p>
-      <w:pPr>
-        <w:spacing w:after="0"/>
-      </w:pPr>
       <w:bookmarkStart w:id="0" w:name="_GoBack"/>
       <w:bookmarkEnd w:id="0"/>
+    </w:p>
+    <w:p>
+      <w:pPr>
+        <w:spacing w:after="0"/>
+      </w:pPr>
     </w:p>
     <w:sectPr>
       <w:pgSz w:w="12240" w:h="15840"/>
@@ -6085,6 +6100,18 @@
       <w:szCs w:val="18"/>
     </w:rPr>
   </w:style>
+  <w:style w:type="character" w:styleId="FollowedHyperlink">
+    <w:name w:val="FollowedHyperlink"/>
+    <w:basedOn w:val="DefaultParagraphFont"/>
+    <w:uiPriority w:val="99"/>
+    <w:semiHidden/>
+    <w:unhideWhenUsed/>
+    <w:rsid w:val="00211C1E"/>
+    <w:rPr>
+      <w:color w:val="954F72" w:themeColor="followedHyperlink"/>
+      <w:u w:val="single"/>
+    </w:rPr>
+  </w:style>
 </w:styles>
 </file>
 

</xml_diff>

<commit_message>
Links to Deck & Talk tracks changed
</commit_message>
<xml_diff>
--- a/demo/DemoSetupInstructions.docx
+++ b/demo/DemoSetupInstructions.docx
@@ -1153,46 +1153,40 @@
           <w:rPr>
             <w:rStyle w:val="Hyperlink"/>
           </w:rPr>
-          <w:t>Dec</w:t>
+          <w:t>Deck Talk Track</w:t>
+        </w:r>
+      </w:hyperlink>
+      <w:r>
+        <w:t xml:space="preserve"> </w:t>
+      </w:r>
+      <w:r>
+        <w:t xml:space="preserve"> </w:t>
+      </w:r>
+    </w:p>
+    <w:p>
+      <w:pPr>
+        <w:pStyle w:val="ListParagraph"/>
+        <w:numPr>
+          <w:ilvl w:val="0"/>
+          <w:numId w:val="15"/>
+        </w:numPr>
+        <w:spacing w:after="0"/>
+        <w:rPr>
+          <w:u w:val="single"/>
+        </w:rPr>
+      </w:pPr>
+      <w:hyperlink r:id="rId11" w:history="1">
+        <w:r>
+          <w:rPr>
+            <w:rStyle w:val="Hyperlink"/>
+          </w:rPr>
+          <w:t>Demo Talk</w:t>
         </w:r>
         <w:r>
           <w:rPr>
             <w:rStyle w:val="Hyperlink"/>
           </w:rPr>
-          <w:t xml:space="preserve">k </w:t>
-        </w:r>
-        <w:r>
-          <w:rPr>
-            <w:rStyle w:val="Hyperlink"/>
-          </w:rPr>
-          <w:t>Talk Track</w:t>
-        </w:r>
-      </w:hyperlink>
-      <w:r>
-        <w:t xml:space="preserve"> </w:t>
-      </w:r>
-      <w:r>
-        <w:t xml:space="preserve"> </w:t>
-      </w:r>
-    </w:p>
-    <w:p>
-      <w:pPr>
-        <w:pStyle w:val="ListParagraph"/>
-        <w:numPr>
-          <w:ilvl w:val="0"/>
-          <w:numId w:val="15"/>
-        </w:numPr>
-        <w:spacing w:after="0"/>
-        <w:rPr>
-          <w:u w:val="single"/>
-        </w:rPr>
-      </w:pPr>
-      <w:hyperlink r:id="rId11" w:history="1">
-        <w:r>
-          <w:rPr>
-            <w:rStyle w:val="Hyperlink"/>
-          </w:rPr>
-          <w:t xml:space="preserve">Demo Talk Track </w:t>
+          <w:t xml:space="preserve"> Track </w:t>
         </w:r>
       </w:hyperlink>
       <w:r>
@@ -1251,20 +1245,35 @@
         </w:numPr>
         <w:spacing w:after="0"/>
       </w:pPr>
-      <w:hyperlink r:id="rId12" w:history="1">
-        <w:r>
-          <w:rPr>
-            <w:rStyle w:val="Hyperlink"/>
-          </w:rPr>
-          <w:t>De</w:t>
-        </w:r>
-        <w:r>
-          <w:rPr>
-            <w:rStyle w:val="Hyperlink"/>
-          </w:rPr>
-          <w:t>ck</w:t>
-        </w:r>
-      </w:hyperlink>
+      <w:r>
+        <w:fldChar w:fldCharType="begin"/>
+      </w:r>
+      <w:r>
+        <w:instrText>HYPERLINK "https://rebrand.ly/nrdz1m"</w:instrText>
+      </w:r>
+      <w:r>
+        <w:fldChar w:fldCharType="separate"/>
+      </w:r>
+      <w:r>
+        <w:rPr>
+          <w:rStyle w:val="Hyperlink"/>
+        </w:rPr>
+        <w:t>De</w:t>
+      </w:r>
+      <w:bookmarkStart w:id="0" w:name="_GoBack"/>
+      <w:bookmarkEnd w:id="0"/>
+      <w:r>
+        <w:rPr>
+          <w:rStyle w:val="Hyperlink"/>
+        </w:rPr>
+        <w:t>ck</w:t>
+      </w:r>
+      <w:r>
+        <w:rPr>
+          <w:rStyle w:val="Hyperlink"/>
+        </w:rPr>
+        <w:fldChar w:fldCharType="end"/>
+      </w:r>
     </w:p>
     <w:p>
       <w:pPr>
@@ -1399,7 +1408,7 @@
                     </pic:cNvPicPr>
                   </pic:nvPicPr>
                   <pic:blipFill>
-                    <a:blip r:embed="rId13">
+                    <a:blip r:embed="rId12">
                       <a:extLst>
                         <a:ext uri="{28A0092B-C50C-407E-A947-70E740481C1C}">
                           <a14:useLocalDpi xmlns:a14="http://schemas.microsoft.com/office/drawing/2010/main" val="0"/>
@@ -1479,7 +1488,7 @@
       <w:r>
         <w:t xml:space="preserve">epo:  </w:t>
       </w:r>
-      <w:hyperlink r:id="rId14" w:history="1">
+      <w:hyperlink r:id="rId13" w:history="1">
         <w:r>
           <w:rPr>
             <w:rStyle w:val="Hyperlink"/>
@@ -1523,7 +1532,7 @@
                     </pic:cNvPicPr>
                   </pic:nvPicPr>
                   <pic:blipFill>
-                    <a:blip r:embed="rId15">
+                    <a:blip r:embed="rId14">
                       <a:extLst>
                         <a:ext uri="{28A0092B-C50C-407E-A947-70E740481C1C}">
                           <a14:useLocalDpi xmlns:a14="http://schemas.microsoft.com/office/drawing/2010/main" val="0"/>
@@ -1624,7 +1633,7 @@
                     </pic:cNvPicPr>
                   </pic:nvPicPr>
                   <pic:blipFill>
-                    <a:blip r:embed="rId16">
+                    <a:blip r:embed="rId15">
                       <a:extLst>
                         <a:ext uri="{28A0092B-C50C-407E-A947-70E740481C1C}">
                           <a14:useLocalDpi xmlns:a14="http://schemas.microsoft.com/office/drawing/2010/main" val="0"/>
@@ -1690,7 +1699,7 @@
                     </pic:cNvPicPr>
                   </pic:nvPicPr>
                   <pic:blipFill>
-                    <a:blip r:embed="rId17">
+                    <a:blip r:embed="rId16">
                       <a:extLst>
                         <a:ext uri="{28A0092B-C50C-407E-A947-70E740481C1C}">
                           <a14:useLocalDpi xmlns:a14="http://schemas.microsoft.com/office/drawing/2010/main" val="0"/>
@@ -1817,7 +1826,7 @@
                     </pic:cNvPicPr>
                   </pic:nvPicPr>
                   <pic:blipFill>
-                    <a:blip r:embed="rId18">
+                    <a:blip r:embed="rId17">
                       <a:extLst>
                         <a:ext uri="{28A0092B-C50C-407E-A947-70E740481C1C}">
                           <a14:useLocalDpi xmlns:a14="http://schemas.microsoft.com/office/drawing/2010/main" val="0"/>
@@ -1933,7 +1942,7 @@
                     </pic:cNvPicPr>
                   </pic:nvPicPr>
                   <pic:blipFill>
-                    <a:blip r:embed="rId19">
+                    <a:blip r:embed="rId18">
                       <a:extLst>
                         <a:ext uri="{28A0092B-C50C-407E-A947-70E740481C1C}">
                           <a14:useLocalDpi xmlns:a14="http://schemas.microsoft.com/office/drawing/2010/main" val="0"/>
@@ -2056,7 +2065,7 @@
                     </pic:cNvPicPr>
                   </pic:nvPicPr>
                   <pic:blipFill>
-                    <a:blip r:embed="rId20">
+                    <a:blip r:embed="rId19">
                       <a:extLst>
                         <a:ext uri="{28A0092B-C50C-407E-A947-70E740481C1C}">
                           <a14:useLocalDpi xmlns:a14="http://schemas.microsoft.com/office/drawing/2010/main" val="0"/>
@@ -2180,7 +2189,7 @@
                     </pic:cNvPicPr>
                   </pic:nvPicPr>
                   <pic:blipFill>
-                    <a:blip r:embed="rId21">
+                    <a:blip r:embed="rId20">
                       <a:extLst>
                         <a:ext uri="{28A0092B-C50C-407E-A947-70E740481C1C}">
                           <a14:useLocalDpi xmlns:a14="http://schemas.microsoft.com/office/drawing/2010/main" val="0"/>
@@ -2306,7 +2315,7 @@
                     </pic:cNvPicPr>
                   </pic:nvPicPr>
                   <pic:blipFill>
-                    <a:blip r:embed="rId22">
+                    <a:blip r:embed="rId21">
                       <a:extLst>
                         <a:ext uri="{28A0092B-C50C-407E-A947-70E740481C1C}">
                           <a14:useLocalDpi xmlns:a14="http://schemas.microsoft.com/office/drawing/2010/main" val="0"/>
@@ -2511,7 +2520,7 @@
                     </pic:cNvPicPr>
                   </pic:nvPicPr>
                   <pic:blipFill>
-                    <a:blip r:embed="rId23">
+                    <a:blip r:embed="rId22">
                       <a:extLst>
                         <a:ext uri="{28A0092B-C50C-407E-A947-70E740481C1C}">
                           <a14:useLocalDpi xmlns:a14="http://schemas.microsoft.com/office/drawing/2010/main" val="0"/>
@@ -2638,7 +2647,7 @@
                     </pic:cNvPicPr>
                   </pic:nvPicPr>
                   <pic:blipFill>
-                    <a:blip r:embed="rId24">
+                    <a:blip r:embed="rId23">
                       <a:extLst>
                         <a:ext uri="{28A0092B-C50C-407E-A947-70E740481C1C}">
                           <a14:useLocalDpi xmlns:a14="http://schemas.microsoft.com/office/drawing/2010/main" val="0"/>
@@ -2743,7 +2752,7 @@
                     </pic:cNvPicPr>
                   </pic:nvPicPr>
                   <pic:blipFill>
-                    <a:blip r:embed="rId25">
+                    <a:blip r:embed="rId24">
                       <a:extLst>
                         <a:ext uri="{28A0092B-C50C-407E-A947-70E740481C1C}">
                           <a14:useLocalDpi xmlns:a14="http://schemas.microsoft.com/office/drawing/2010/main" val="0"/>
@@ -2853,7 +2862,7 @@
       <w:r>
         <w:t xml:space="preserve"> dataset homepage (</w:t>
       </w:r>
-      <w:hyperlink r:id="rId26" w:anchor="!/topWithHeader/wideContentTop/main" w:history="1">
+      <w:hyperlink r:id="rId25" w:anchor="!/topWithHeader/wideContentTop/main" w:history="1">
         <w:r>
           <w:rPr>
             <w:rStyle w:val="Hyperlink"/>
@@ -2887,7 +2896,7 @@
       <w:r>
         <w:t xml:space="preserve">The CDSW file view of the training data folder </w:t>
       </w:r>
-      <w:hyperlink r:id="rId27" w:history="1">
+      <w:hyperlink r:id="rId26" w:history="1">
         <w:r>
           <w:rPr>
             <w:rStyle w:val="Hyperlink"/>
@@ -2959,7 +2968,7 @@
                     <pic:cNvPicPr/>
                   </pic:nvPicPr>
                   <pic:blipFill>
-                    <a:blip r:embed="rId28">
+                    <a:blip r:embed="rId27">
                       <a:extLst>
                         <a:ext uri="{28A0092B-C50C-407E-A947-70E740481C1C}">
                           <a14:useLocalDpi xmlns:a14="http://schemas.microsoft.com/office/drawing/2010/main" val="0"/>
@@ -3076,7 +3085,7 @@
                     <pic:cNvPicPr/>
                   </pic:nvPicPr>
                   <pic:blipFill>
-                    <a:blip r:embed="rId29"/>
+                    <a:blip r:embed="rId28"/>
                     <a:stretch>
                       <a:fillRect/>
                     </a:stretch>
@@ -3231,7 +3240,7 @@
       <w:r>
         <w:t xml:space="preserve">The new Projects </w:t>
       </w:r>
-      <w:hyperlink r:id="rId30" w:history="1">
+      <w:hyperlink r:id="rId29" w:history="1">
         <w:r>
           <w:rPr>
             <w:rStyle w:val="Hyperlink"/>
@@ -3291,7 +3300,7 @@
         </w:numPr>
         <w:spacing w:after="0"/>
       </w:pPr>
-      <w:hyperlink r:id="rId31" w:history="1">
+      <w:hyperlink r:id="rId30" w:history="1">
         <w:r>
           <w:rPr>
             <w:rStyle w:val="Hyperlink"/>
@@ -3328,8 +3337,6 @@
       <w:pPr>
         <w:spacing w:after="0"/>
       </w:pPr>
-      <w:bookmarkStart w:id="0" w:name="_GoBack"/>
-      <w:bookmarkEnd w:id="0"/>
     </w:p>
     <w:p>
       <w:pPr>

</xml_diff>